<commit_message>
add 2 immuno networks
</commit_message>
<xml_diff>
--- a/Class Work/CNN/CNNDiscussions.docx
+++ b/Class Work/CNN/CNNDiscussions.docx
@@ -1,6 +1,6 @@
 
 <file path=word/document.xml><?xml version="1.0" encoding="utf-8"?>
-<w:document xmlns:wpc="http://schemas.microsoft.com/office/word/2010/wordprocessingCanvas" xmlns:mc="http://schemas.openxmlformats.org/markup-compatibility/2006" xmlns:o="urn:schemas-microsoft-com:office:office" xmlns:r="http://schemas.openxmlformats.org/officeDocument/2006/relationships" xmlns:m="http://schemas.openxmlformats.org/officeDocument/2006/math" xmlns:v="urn:schemas-microsoft-com:vml" xmlns:wp14="http://schemas.microsoft.com/office/word/2010/wordprocessingDrawing" xmlns:wp="http://schemas.openxmlformats.org/drawingml/2006/wordprocessingDrawing" xmlns:w10="urn:schemas-microsoft-com:office:word" xmlns:w="http://schemas.openxmlformats.org/wordprocessingml/2006/main" xmlns:w14="http://schemas.microsoft.com/office/word/2010/wordml" xmlns:w15="http://schemas.microsoft.com/office/word/2012/wordml" xmlns:wpg="http://schemas.microsoft.com/office/word/2010/wordprocessingGroup" xmlns:wpi="http://schemas.microsoft.com/office/word/2010/wordprocessingInk" xmlns:wne="http://schemas.microsoft.com/office/word/2006/wordml" xmlns:wps="http://schemas.microsoft.com/office/word/2010/wordprocessingShape" mc:Ignorable="w14 w15 wp14">
+<w:document xmlns:wpc="http://schemas.microsoft.com/office/word/2010/wordprocessingCanvas" xmlns:cx="http://schemas.microsoft.com/office/drawing/2014/chartex" xmlns:mc="http://schemas.openxmlformats.org/markup-compatibility/2006" xmlns:o="urn:schemas-microsoft-com:office:office" xmlns:r="http://schemas.openxmlformats.org/officeDocument/2006/relationships" xmlns:m="http://schemas.openxmlformats.org/officeDocument/2006/math" xmlns:v="urn:schemas-microsoft-com:vml" xmlns:wp14="http://schemas.microsoft.com/office/word/2010/wordprocessingDrawing" xmlns:wp="http://schemas.openxmlformats.org/drawingml/2006/wordprocessingDrawing" xmlns:w10="urn:schemas-microsoft-com:office:word" xmlns:w="http://schemas.openxmlformats.org/wordprocessingml/2006/main" xmlns:w14="http://schemas.microsoft.com/office/word/2010/wordml" xmlns:w15="http://schemas.microsoft.com/office/word/2012/wordml" xmlns:w16se="http://schemas.microsoft.com/office/word/2015/wordml/symex" xmlns:wpg="http://schemas.microsoft.com/office/word/2010/wordprocessingGroup" xmlns:wpi="http://schemas.microsoft.com/office/word/2010/wordprocessingInk" xmlns:wne="http://schemas.microsoft.com/office/word/2006/wordml" xmlns:wps="http://schemas.microsoft.com/office/word/2010/wordprocessingShape" mc:Ignorable="w14 w15 w16se wp14">
   <w:body>
     <w:p>
       <w:pPr>
@@ -35,9 +35,13 @@
           <w:szCs w:val="24"/>
         </w:rPr>
       </w:pPr>
-      <w:r>
+      <w:commentRangeStart w:id="0"/>
+      <w:r>
+        <w:rPr>
+          <w:noProof/>
+        </w:rPr>
         <w:drawing>
-          <wp:inline distT="0" distB="0" distL="0" distR="0">
+          <wp:inline distT="0" distB="0" distL="0" distR="0" wp14:anchorId="029BA3A8" wp14:editId="27E2224C">
             <wp:extent cx="8229600" cy="5076265"/>
             <wp:effectExtent l="0" t="0" r="0" b="0"/>
             <wp:docPr id="1" name="Picture 1"/>
@@ -85,19 +89,30 @@
           </wp:inline>
         </w:drawing>
       </w:r>
-    </w:p>
-    <w:p>
-      <w:pPr>
-        <w:jc w:val="center"/>
-        <w:rPr>
-          <w:sz w:val="24"/>
-          <w:szCs w:val="24"/>
-        </w:rPr>
-      </w:pPr>
-      <w:r>
+      <w:commentRangeEnd w:id="0"/>
+      <w:r>
+        <w:rPr>
+          <w:rStyle w:val="CommentReference"/>
+        </w:rPr>
+        <w:commentReference w:id="0"/>
+      </w:r>
+    </w:p>
+    <w:p>
+      <w:pPr>
+        <w:jc w:val="center"/>
+        <w:rPr>
+          <w:sz w:val="24"/>
+          <w:szCs w:val="24"/>
+        </w:rPr>
+      </w:pPr>
+      <w:commentRangeStart w:id="1"/>
+      <w:r>
+        <w:rPr>
+          <w:noProof/>
+        </w:rPr>
         <w:lastRenderedPageBreak/>
         <w:drawing>
-          <wp:inline distT="0" distB="0" distL="0" distR="0">
+          <wp:inline distT="0" distB="0" distL="0" distR="0" wp14:anchorId="294A9548" wp14:editId="2D4DA334">
             <wp:extent cx="8229600" cy="5015464"/>
             <wp:effectExtent l="0" t="0" r="0" b="0"/>
             <wp:docPr id="2" name="Picture 2"/>
@@ -114,7 +129,7 @@
                     </pic:cNvPicPr>
                   </pic:nvPicPr>
                   <pic:blipFill>
-                    <a:blip r:embed="rId6">
+                    <a:blip r:embed="rId8">
                       <a:extLst>
                         <a:ext uri="{28A0092B-C50C-407E-A947-70E740481C1C}">
                           <a14:useLocalDpi xmlns:a14="http://schemas.microsoft.com/office/drawing/2010/main" val="0"/>
@@ -145,46 +160,57 @@
           </wp:inline>
         </w:drawing>
       </w:r>
-    </w:p>
-    <w:p>
-      <w:pPr>
-        <w:jc w:val="center"/>
-        <w:rPr>
-          <w:sz w:val="24"/>
-          <w:szCs w:val="24"/>
-        </w:rPr>
-      </w:pPr>
-    </w:p>
-    <w:p>
-      <w:pPr>
-        <w:jc w:val="center"/>
-        <w:rPr>
-          <w:sz w:val="24"/>
-          <w:szCs w:val="24"/>
-        </w:rPr>
-      </w:pPr>
-    </w:p>
-    <w:p>
-      <w:pPr>
-        <w:jc w:val="center"/>
-        <w:rPr>
-          <w:sz w:val="24"/>
-          <w:szCs w:val="24"/>
-        </w:rPr>
-      </w:pPr>
-    </w:p>
-    <w:p>
-      <w:pPr>
-        <w:jc w:val="center"/>
-        <w:rPr>
-          <w:sz w:val="24"/>
-          <w:szCs w:val="24"/>
-        </w:rPr>
-      </w:pPr>
-      <w:r>
+      <w:commentRangeEnd w:id="1"/>
+      <w:r>
+        <w:rPr>
+          <w:rStyle w:val="CommentReference"/>
+        </w:rPr>
+        <w:commentReference w:id="1"/>
+      </w:r>
+    </w:p>
+    <w:p>
+      <w:pPr>
+        <w:jc w:val="center"/>
+        <w:rPr>
+          <w:sz w:val="24"/>
+          <w:szCs w:val="24"/>
+        </w:rPr>
+      </w:pPr>
+    </w:p>
+    <w:p>
+      <w:pPr>
+        <w:jc w:val="center"/>
+        <w:rPr>
+          <w:sz w:val="24"/>
+          <w:szCs w:val="24"/>
+        </w:rPr>
+      </w:pPr>
+    </w:p>
+    <w:p>
+      <w:pPr>
+        <w:jc w:val="center"/>
+        <w:rPr>
+          <w:sz w:val="24"/>
+          <w:szCs w:val="24"/>
+        </w:rPr>
+      </w:pPr>
+    </w:p>
+    <w:p>
+      <w:pPr>
+        <w:jc w:val="center"/>
+        <w:rPr>
+          <w:sz w:val="24"/>
+          <w:szCs w:val="24"/>
+        </w:rPr>
+      </w:pPr>
+      <w:commentRangeStart w:id="2"/>
+      <w:r>
+        <w:rPr>
+          <w:noProof/>
+        </w:rPr>
         <w:lastRenderedPageBreak/>
         <w:drawing>
-          <wp:inline distT="0" distB="0" distL="0" distR="0">
+          <wp:inline distT="0" distB="0" distL="0" distR="0" wp14:anchorId="167AD6A3" wp14:editId="0188EF67">
             <wp:extent cx="8229600" cy="5171646"/>
             <wp:effectExtent l="0" t="0" r="0" b="0"/>
             <wp:docPr id="3" name="Picture 3"/>
@@ -201,7 +227,7 @@
                     </pic:cNvPicPr>
                   </pic:nvPicPr>
                   <pic:blipFill>
-                    <a:blip r:embed="rId7">
+                    <a:blip r:embed="rId9">
                       <a:extLst>
                         <a:ext uri="{28A0092B-C50C-407E-A947-70E740481C1C}">
                           <a14:useLocalDpi xmlns:a14="http://schemas.microsoft.com/office/drawing/2010/main" val="0"/>
@@ -232,37 +258,48 @@
           </wp:inline>
         </w:drawing>
       </w:r>
-    </w:p>
-    <w:p>
-      <w:pPr>
-        <w:jc w:val="center"/>
-        <w:rPr>
-          <w:sz w:val="24"/>
-          <w:szCs w:val="24"/>
-        </w:rPr>
-      </w:pPr>
-    </w:p>
-    <w:p>
-      <w:pPr>
-        <w:jc w:val="center"/>
-        <w:rPr>
-          <w:sz w:val="24"/>
-          <w:szCs w:val="24"/>
-        </w:rPr>
-      </w:pPr>
-    </w:p>
-    <w:p>
-      <w:pPr>
-        <w:jc w:val="center"/>
-        <w:rPr>
-          <w:sz w:val="24"/>
-          <w:szCs w:val="24"/>
-        </w:rPr>
-      </w:pPr>
-      <w:r>
+      <w:commentRangeEnd w:id="2"/>
+      <w:r>
+        <w:rPr>
+          <w:rStyle w:val="CommentReference"/>
+        </w:rPr>
+        <w:commentReference w:id="2"/>
+      </w:r>
+    </w:p>
+    <w:p>
+      <w:pPr>
+        <w:jc w:val="center"/>
+        <w:rPr>
+          <w:sz w:val="24"/>
+          <w:szCs w:val="24"/>
+        </w:rPr>
+      </w:pPr>
+    </w:p>
+    <w:p>
+      <w:pPr>
+        <w:jc w:val="center"/>
+        <w:rPr>
+          <w:sz w:val="24"/>
+          <w:szCs w:val="24"/>
+        </w:rPr>
+      </w:pPr>
+    </w:p>
+    <w:p>
+      <w:pPr>
+        <w:jc w:val="center"/>
+        <w:rPr>
+          <w:sz w:val="24"/>
+          <w:szCs w:val="24"/>
+        </w:rPr>
+      </w:pPr>
+      <w:commentRangeStart w:id="3"/>
+      <w:r>
+        <w:rPr>
+          <w:noProof/>
+        </w:rPr>
         <w:lastRenderedPageBreak/>
         <w:drawing>
-          <wp:inline distT="0" distB="0" distL="0" distR="0">
+          <wp:inline distT="0" distB="0" distL="0" distR="0" wp14:anchorId="7D550121" wp14:editId="41195077">
             <wp:extent cx="5791200" cy="6225540"/>
             <wp:effectExtent l="0" t="0" r="0" b="3810"/>
             <wp:docPr id="4" name="Picture 4"/>
@@ -279,7 +316,7 @@
                     </pic:cNvPicPr>
                   </pic:nvPicPr>
                   <pic:blipFill>
-                    <a:blip r:embed="rId8">
+                    <a:blip r:embed="rId10">
                       <a:extLst>
                         <a:ext uri="{28A0092B-C50C-407E-A947-70E740481C1C}">
                           <a14:useLocalDpi xmlns:a14="http://schemas.microsoft.com/office/drawing/2010/main" val="0"/>
@@ -310,6 +347,13 @@
           </wp:inline>
         </w:drawing>
       </w:r>
+      <w:commentRangeEnd w:id="3"/>
+      <w:r>
+        <w:rPr>
+          <w:rStyle w:val="CommentReference"/>
+        </w:rPr>
+        <w:commentReference w:id="3"/>
+      </w:r>
     </w:p>
     <w:p>
       <w:pPr>
@@ -337,8 +381,11 @@
         </w:rPr>
       </w:pPr>
       <w:r>
+        <w:rPr>
+          <w:noProof/>
+        </w:rPr>
         <w:drawing>
-          <wp:inline distT="0" distB="0" distL="0" distR="0">
+          <wp:inline distT="0" distB="0" distL="0" distR="0" wp14:anchorId="32A31B77" wp14:editId="36617DC5">
             <wp:extent cx="6428232" cy="4700016"/>
             <wp:effectExtent l="0" t="0" r="0" b="0"/>
             <wp:docPr id="5" name="Picture 5"/>
@@ -355,7 +402,7 @@
                     </pic:cNvPicPr>
                   </pic:nvPicPr>
                   <pic:blipFill>
-                    <a:blip r:embed="rId9">
+                    <a:blip r:embed="rId11">
                       <a:extLst>
                         <a:ext uri="{28A0092B-C50C-407E-A947-70E740481C1C}">
                           <a14:useLocalDpi xmlns:a14="http://schemas.microsoft.com/office/drawing/2010/main" val="0"/>
@@ -452,8 +499,11 @@
         </w:rPr>
       </w:pPr>
       <w:r>
+        <w:rPr>
+          <w:noProof/>
+        </w:rPr>
         <w:drawing>
-          <wp:inline distT="0" distB="0" distL="0" distR="0">
+          <wp:inline distT="0" distB="0" distL="0" distR="0" wp14:anchorId="5522CABA" wp14:editId="32C82B72">
             <wp:extent cx="8229600" cy="4468498"/>
             <wp:effectExtent l="0" t="0" r="0" b="0"/>
             <wp:docPr id="6" name="Picture 6"/>
@@ -470,7 +520,7 @@
                     </pic:cNvPicPr>
                   </pic:nvPicPr>
                   <pic:blipFill>
-                    <a:blip r:embed="rId10">
+                    <a:blip r:embed="rId12">
                       <a:extLst>
                         <a:ext uri="{28A0092B-C50C-407E-A947-70E740481C1C}">
                           <a14:useLocalDpi xmlns:a14="http://schemas.microsoft.com/office/drawing/2010/main" val="0"/>
@@ -554,9 +604,13 @@
           <w:szCs w:val="24"/>
         </w:rPr>
       </w:pPr>
-      <w:r>
+      <w:commentRangeStart w:id="4"/>
+      <w:r>
+        <w:rPr>
+          <w:noProof/>
+        </w:rPr>
         <w:drawing>
-          <wp:inline distT="0" distB="0" distL="0" distR="0">
+          <wp:inline distT="0" distB="0" distL="0" distR="0" wp14:anchorId="0330C5D1" wp14:editId="01219B93">
             <wp:extent cx="6409944" cy="4709160"/>
             <wp:effectExtent l="0" t="0" r="0" b="0"/>
             <wp:docPr id="7" name="Picture 7"/>
@@ -573,7 +627,7 @@
                     </pic:cNvPicPr>
                   </pic:nvPicPr>
                   <pic:blipFill>
-                    <a:blip r:embed="rId11">
+                    <a:blip r:embed="rId13">
                       <a:extLst>
                         <a:ext uri="{28A0092B-C50C-407E-A947-70E740481C1C}">
                           <a14:useLocalDpi xmlns:a14="http://schemas.microsoft.com/office/drawing/2010/main" val="0"/>
@@ -604,6 +658,13 @@
           </wp:inline>
         </w:drawing>
       </w:r>
+      <w:commentRangeEnd w:id="4"/>
+      <w:r>
+        <w:rPr>
+          <w:rStyle w:val="CommentReference"/>
+        </w:rPr>
+        <w:commentReference w:id="4"/>
+      </w:r>
       <w:r>
         <w:rPr>
           <w:sz w:val="24"/>
@@ -677,8 +738,11 @@
         </w:rPr>
       </w:pPr>
       <w:r>
+        <w:rPr>
+          <w:noProof/>
+        </w:rPr>
         <w:drawing>
-          <wp:inline distT="0" distB="0" distL="0" distR="0">
+          <wp:inline distT="0" distB="0" distL="0" distR="0" wp14:anchorId="6ED5D80A" wp14:editId="1CCDF763">
             <wp:extent cx="5120640" cy="5513832"/>
             <wp:effectExtent l="0" t="0" r="0" b="0"/>
             <wp:docPr id="12" name="Picture 12"/>
@@ -695,7 +759,7 @@
                     </pic:cNvPicPr>
                   </pic:nvPicPr>
                   <pic:blipFill>
-                    <a:blip r:embed="rId12">
+                    <a:blip r:embed="rId14">
                       <a:extLst>
                         <a:ext uri="{28A0092B-C50C-407E-A947-70E740481C1C}">
                           <a14:useLocalDpi xmlns:a14="http://schemas.microsoft.com/office/drawing/2010/main" val="0"/>
@@ -726,21 +790,20 @@
           </wp:inline>
         </w:drawing>
       </w:r>
-      <w:bookmarkStart w:id="0" w:name="_GoBack"/>
-      <w:bookmarkEnd w:id="0"/>
-    </w:p>
-    <w:p>
-      <w:pPr>
-        <w:jc w:val="center"/>
-        <w:rPr>
-          <w:sz w:val="24"/>
-          <w:szCs w:val="24"/>
-        </w:rPr>
-      </w:pPr>
-      <w:r>
-        <w:rPr>
-          <w:sz w:val="24"/>
-          <w:szCs w:val="24"/>
+    </w:p>
+    <w:p>
+      <w:pPr>
+        <w:jc w:val="center"/>
+        <w:rPr>
+          <w:sz w:val="24"/>
+          <w:szCs w:val="24"/>
+        </w:rPr>
+      </w:pPr>
+      <w:r>
+        <w:rPr>
+          <w:sz w:val="24"/>
+          <w:szCs w:val="24"/>
+          <w:highlight w:val="yellow"/>
         </w:rPr>
         <w:lastRenderedPageBreak/>
         <w:t>Pooling</w:t>
@@ -754,9 +817,13 @@
           <w:szCs w:val="24"/>
         </w:rPr>
       </w:pPr>
-      <w:r>
+      <w:commentRangeStart w:id="5"/>
+      <w:r>
+        <w:rPr>
+          <w:noProof/>
+        </w:rPr>
         <w:drawing>
-          <wp:inline distT="0" distB="0" distL="0" distR="0">
+          <wp:inline distT="0" distB="0" distL="0" distR="0" wp14:anchorId="015A162C" wp14:editId="78115032">
             <wp:extent cx="6713220" cy="3002280"/>
             <wp:effectExtent l="0" t="0" r="0" b="0"/>
             <wp:docPr id="8" name="Picture 8"/>
@@ -773,7 +840,7 @@
                     </pic:cNvPicPr>
                   </pic:nvPicPr>
                   <pic:blipFill>
-                    <a:blip r:embed="rId13">
+                    <a:blip r:embed="rId15">
                       <a:extLst>
                         <a:ext uri="{28A0092B-C50C-407E-A947-70E740481C1C}">
                           <a14:useLocalDpi xmlns:a14="http://schemas.microsoft.com/office/drawing/2010/main" val="0"/>
@@ -804,6 +871,13 @@
           </wp:inline>
         </w:drawing>
       </w:r>
+      <w:commentRangeEnd w:id="5"/>
+      <w:r>
+        <w:rPr>
+          <w:rStyle w:val="CommentReference"/>
+        </w:rPr>
+        <w:commentReference w:id="5"/>
+      </w:r>
     </w:p>
     <w:p>
       <w:pPr>
@@ -903,8 +977,11 @@
         </w:rPr>
       </w:pPr>
       <w:r>
+        <w:rPr>
+          <w:noProof/>
+        </w:rPr>
         <w:drawing>
-          <wp:inline distT="0" distB="0" distL="0" distR="0">
+          <wp:inline distT="0" distB="0" distL="0" distR="0" wp14:anchorId="77B0CB73" wp14:editId="547A0266">
             <wp:extent cx="6713220" cy="3002280"/>
             <wp:effectExtent l="0" t="0" r="0" b="0"/>
             <wp:docPr id="9" name="Picture 9"/>
@@ -921,7 +998,7 @@
                     </pic:cNvPicPr>
                   </pic:nvPicPr>
                   <pic:blipFill>
-                    <a:blip r:embed="rId14">
+                    <a:blip r:embed="rId16">
                       <a:extLst>
                         <a:ext uri="{28A0092B-C50C-407E-A947-70E740481C1C}">
                           <a14:useLocalDpi xmlns:a14="http://schemas.microsoft.com/office/drawing/2010/main" val="0"/>
@@ -1051,8 +1128,11 @@
         </w:rPr>
       </w:pPr>
       <w:r>
+        <w:rPr>
+          <w:noProof/>
+        </w:rPr>
         <w:drawing>
-          <wp:inline distT="0" distB="0" distL="0" distR="0">
+          <wp:inline distT="0" distB="0" distL="0" distR="0" wp14:anchorId="67BAD433" wp14:editId="056B9DDE">
             <wp:extent cx="6665976" cy="5632704"/>
             <wp:effectExtent l="0" t="0" r="0" b="0"/>
             <wp:docPr id="10" name="Picture 10"/>
@@ -1069,7 +1149,7 @@
                     </pic:cNvPicPr>
                   </pic:nvPicPr>
                   <pic:blipFill>
-                    <a:blip r:embed="rId15">
+                    <a:blip r:embed="rId17">
                       <a:extLst>
                         <a:ext uri="{28A0092B-C50C-407E-A947-70E740481C1C}">
                           <a14:useLocalDpi xmlns:a14="http://schemas.microsoft.com/office/drawing/2010/main" val="0"/>
@@ -1127,8 +1207,11 @@
         </w:rPr>
       </w:pPr>
       <w:r>
+        <w:rPr>
+          <w:noProof/>
+        </w:rPr>
         <w:drawing>
-          <wp:inline distT="0" distB="0" distL="0" distR="0">
+          <wp:inline distT="0" distB="0" distL="0" distR="0" wp14:anchorId="0C94125C" wp14:editId="27911C8E">
             <wp:extent cx="8229600" cy="1806498"/>
             <wp:effectExtent l="0" t="0" r="0" b="3810"/>
             <wp:docPr id="11" name="Picture 11"/>
@@ -1145,7 +1228,7 @@
                     </pic:cNvPicPr>
                   </pic:nvPicPr>
                   <pic:blipFill>
-                    <a:blip r:embed="rId16">
+                    <a:blip r:embed="rId18">
                       <a:extLst>
                         <a:ext uri="{28A0092B-C50C-407E-A947-70E740481C1C}">
                           <a14:useLocalDpi xmlns:a14="http://schemas.microsoft.com/office/drawing/2010/main" val="0"/>
@@ -1221,19 +1304,418 @@
 </w:document>
 </file>
 
+<file path=word/comments.xml><?xml version="1.0" encoding="utf-8"?>
+<w:comments xmlns:wpc="http://schemas.microsoft.com/office/word/2010/wordprocessingCanvas" xmlns:cx="http://schemas.microsoft.com/office/drawing/2014/chartex" xmlns:mc="http://schemas.openxmlformats.org/markup-compatibility/2006" xmlns:o="urn:schemas-microsoft-com:office:office" xmlns:r="http://schemas.openxmlformats.org/officeDocument/2006/relationships" xmlns:m="http://schemas.openxmlformats.org/officeDocument/2006/math" xmlns:v="urn:schemas-microsoft-com:vml" xmlns:wp14="http://schemas.microsoft.com/office/word/2010/wordprocessingDrawing" xmlns:wp="http://schemas.openxmlformats.org/drawingml/2006/wordprocessingDrawing" xmlns:w10="urn:schemas-microsoft-com:office:word" xmlns:w="http://schemas.openxmlformats.org/wordprocessingml/2006/main" xmlns:w14="http://schemas.microsoft.com/office/word/2010/wordml" xmlns:w15="http://schemas.microsoft.com/office/word/2012/wordml" xmlns:w16se="http://schemas.microsoft.com/office/word/2015/wordml/symex" xmlns:wpg="http://schemas.microsoft.com/office/word/2010/wordprocessingGroup" xmlns:wpi="http://schemas.microsoft.com/office/word/2010/wordprocessingInk" xmlns:wne="http://schemas.microsoft.com/office/word/2006/wordml" xmlns:wps="http://schemas.microsoft.com/office/word/2010/wordprocessingShape" mc:Ignorable="w14 w15 w16se wp14">
+  <w:comment w:id="0" w:author="David Robson Mohler" w:date="2018-04-10T09:58:00Z" w:initials="DRM">
+    <w:p>
+      <w:pPr>
+        <w:pStyle w:val="CommentText"/>
+        <w:numPr>
+          <w:ilvl w:val="0"/>
+          <w:numId w:val="2"/>
+        </w:numPr>
+      </w:pPr>
+      <w:r>
+        <w:rPr>
+          <w:rStyle w:val="CommentReference"/>
+        </w:rPr>
+        <w:annotationRef/>
+      </w:r>
+      <w:r>
+        <w:t>Conv1: 32 represents the channels which are the feature maps (in this case we are using 32 kernels)</w:t>
+      </w:r>
+    </w:p>
+    <w:p>
+      <w:pPr>
+        <w:pStyle w:val="CommentText"/>
+      </w:pPr>
+    </w:p>
+    <w:p>
+      <w:pPr>
+        <w:pStyle w:val="CommentText"/>
+        <w:numPr>
+          <w:ilvl w:val="0"/>
+          <w:numId w:val="2"/>
+        </w:numPr>
+      </w:pPr>
+      <w:r>
+        <w:t xml:space="preserve">Represented as 4D tensor (index to FM, H, W, channels) </w:t>
+      </w:r>
+    </w:p>
+    <w:p>
+      <w:pPr>
+        <w:pStyle w:val="ListParagraph"/>
+      </w:pPr>
+    </w:p>
+    <w:p>
+      <w:pPr>
+        <w:pStyle w:val="CommentText"/>
+        <w:numPr>
+          <w:ilvl w:val="0"/>
+          <w:numId w:val="2"/>
+        </w:numPr>
+      </w:pPr>
+      <w:proofErr w:type="spellStart"/>
+      <w:r>
+        <w:t>ReLU</w:t>
+      </w:r>
+      <w:proofErr w:type="spellEnd"/>
+      <w:r>
+        <w:t xml:space="preserve"> is applied 28x28x32 times </w:t>
+      </w:r>
+    </w:p>
+    <w:p>
+      <w:pPr>
+        <w:pStyle w:val="ListParagraph"/>
+      </w:pPr>
+    </w:p>
+    <w:p>
+      <w:pPr>
+        <w:pStyle w:val="CommentText"/>
+        <w:numPr>
+          <w:ilvl w:val="0"/>
+          <w:numId w:val="2"/>
+        </w:numPr>
+      </w:pPr>
+      <w:r>
+        <w:t xml:space="preserve">Middle is the detection layer </w:t>
+      </w:r>
+    </w:p>
+    <w:p>
+      <w:pPr>
+        <w:pStyle w:val="ListParagraph"/>
+      </w:pPr>
+    </w:p>
+    <w:p>
+      <w:pPr>
+        <w:pStyle w:val="CommentText"/>
+        <w:numPr>
+          <w:ilvl w:val="1"/>
+          <w:numId w:val="2"/>
+        </w:numPr>
+      </w:pPr>
+      <w:r>
+        <w:t xml:space="preserve">No change in size b/w </w:t>
+      </w:r>
+      <w:proofErr w:type="spellStart"/>
+      <w:r>
+        <w:t>conv</w:t>
+      </w:r>
+      <w:proofErr w:type="spellEnd"/>
+      <w:r>
+        <w:t xml:space="preserve"> and detection</w:t>
+      </w:r>
+    </w:p>
+    <w:p>
+      <w:pPr>
+        <w:pStyle w:val="CommentText"/>
+      </w:pPr>
+    </w:p>
+    <w:p>
+      <w:pPr>
+        <w:pStyle w:val="CommentText"/>
+        <w:numPr>
+          <w:ilvl w:val="0"/>
+          <w:numId w:val="3"/>
+        </w:numPr>
+      </w:pPr>
+      <w:r>
+        <w:t xml:space="preserve">Pooling of 2x2 (use 2x2 area and represent it as a single value) </w:t>
+      </w:r>
+    </w:p>
+    <w:p>
+      <w:pPr>
+        <w:pStyle w:val="CommentText"/>
+      </w:pPr>
+    </w:p>
+  </w:comment>
+  <w:comment w:id="1" w:author="David Robson Mohler" w:date="2018-04-10T10:07:00Z" w:initials="DRM">
+    <w:p>
+      <w:pPr>
+        <w:pStyle w:val="CommentText"/>
+        <w:numPr>
+          <w:ilvl w:val="0"/>
+          <w:numId w:val="3"/>
+        </w:numPr>
+      </w:pPr>
+      <w:r>
+        <w:rPr>
+          <w:rStyle w:val="CommentReference"/>
+        </w:rPr>
+        <w:annotationRef/>
+      </w:r>
+      <w:r>
+        <w:t xml:space="preserve">These 64 kernels are trying to find some higher level features, shapes etc. </w:t>
+      </w:r>
+    </w:p>
+    <w:p>
+      <w:pPr>
+        <w:pStyle w:val="ListParagraph"/>
+      </w:pPr>
+    </w:p>
+    <w:p>
+      <w:pPr>
+        <w:pStyle w:val="CommentText"/>
+        <w:numPr>
+          <w:ilvl w:val="0"/>
+          <w:numId w:val="3"/>
+        </w:numPr>
+      </w:pPr>
+      <w:r>
+        <w:t>Usually have more kernels in 2</w:t>
+      </w:r>
+      <w:r>
+        <w:rPr>
+          <w:vertAlign w:val="superscript"/>
+        </w:rPr>
+        <w:t>nd</w:t>
+      </w:r>
+      <w:r>
+        <w:t xml:space="preserve"> CL than in 1</w:t>
+      </w:r>
+      <w:r>
+        <w:rPr>
+          <w:vertAlign w:val="superscript"/>
+        </w:rPr>
+        <w:t>st</w:t>
+      </w:r>
+      <w:r>
+        <w:t xml:space="preserve"> </w:t>
+      </w:r>
+    </w:p>
+    <w:p>
+      <w:pPr>
+        <w:pStyle w:val="ListParagraph"/>
+      </w:pPr>
+    </w:p>
+    <w:p>
+      <w:pPr>
+        <w:pStyle w:val="CommentText"/>
+        <w:numPr>
+          <w:ilvl w:val="0"/>
+          <w:numId w:val="3"/>
+        </w:numPr>
+      </w:pPr>
+      <w:r>
+        <w:t xml:space="preserve"> </w:t>
+      </w:r>
+      <w:r>
+        <w:t>Typically use same locality of pooling in all layers</w:t>
+      </w:r>
+    </w:p>
+    <w:p>
+      <w:pPr>
+        <w:pStyle w:val="ListParagraph"/>
+      </w:pPr>
+    </w:p>
+    <w:p>
+      <w:pPr>
+        <w:pStyle w:val="CommentText"/>
+        <w:numPr>
+          <w:ilvl w:val="0"/>
+          <w:numId w:val="3"/>
+        </w:numPr>
+      </w:pPr>
+    </w:p>
+  </w:comment>
+  <w:comment w:id="2" w:author="David Robson Mohler" w:date="2018-04-10T10:10:00Z" w:initials="DRM">
+    <w:p>
+      <w:pPr>
+        <w:pStyle w:val="CommentText"/>
+        <w:numPr>
+          <w:ilvl w:val="0"/>
+          <w:numId w:val="3"/>
+        </w:numPr>
+      </w:pPr>
+      <w:r>
+        <w:rPr>
+          <w:rStyle w:val="CommentReference"/>
+        </w:rPr>
+        <w:annotationRef/>
+      </w:r>
+      <w:r>
+        <w:t>No pooling before OL, reshape in to output dimensions</w:t>
+      </w:r>
+    </w:p>
+    <w:p>
+      <w:pPr>
+        <w:pStyle w:val="CommentText"/>
+        <w:numPr>
+          <w:ilvl w:val="0"/>
+          <w:numId w:val="3"/>
+        </w:numPr>
+      </w:pPr>
+    </w:p>
+  </w:comment>
+  <w:comment w:id="3" w:author="David Robson Mohler" w:date="2018-04-10T10:12:00Z" w:initials="DRM">
+    <w:p>
+      <w:pPr>
+        <w:pStyle w:val="CommentText"/>
+        <w:numPr>
+          <w:ilvl w:val="0"/>
+          <w:numId w:val="3"/>
+        </w:numPr>
+      </w:pPr>
+      <w:r>
+        <w:rPr>
+          <w:rStyle w:val="CommentReference"/>
+        </w:rPr>
+        <w:annotationRef/>
+      </w:r>
+      <w:r>
+        <w:t>Reshaping is dependent on the number of neurons in the output layer</w:t>
+      </w:r>
+    </w:p>
+  </w:comment>
+  <w:comment w:id="4" w:author="David Robson Mohler" w:date="2018-04-10T10:20:00Z" w:initials="DRM">
+    <w:p>
+      <w:pPr>
+        <w:pStyle w:val="CommentText"/>
+      </w:pPr>
+      <w:r>
+        <w:rPr>
+          <w:rStyle w:val="CommentReference"/>
+        </w:rPr>
+        <w:annotationRef/>
+      </w:r>
+      <w:r>
+        <w:t xml:space="preserve">For an instant in time, the location of the kernel maps to a single neuron, weights do not change in a single feature map so end up with the size of the kernel squared weights per feature map </w:t>
+      </w:r>
+    </w:p>
+    <w:p>
+      <w:pPr>
+        <w:pStyle w:val="CommentText"/>
+      </w:pPr>
+    </w:p>
+    <w:p>
+      <w:pPr>
+        <w:pStyle w:val="CommentText"/>
+      </w:pPr>
+      <w:r>
+        <w:t>Total w = kernel size * number of kernels</w:t>
+      </w:r>
+    </w:p>
+    <w:p>
+      <w:pPr>
+        <w:pStyle w:val="CommentText"/>
+      </w:pPr>
+    </w:p>
+    <w:p>
+      <w:pPr>
+        <w:pStyle w:val="CommentText"/>
+      </w:pPr>
+      <w:r>
+        <w:t xml:space="preserve">Given </w:t>
+      </w:r>
+      <w:proofErr w:type="spellStart"/>
+      <w:r>
+        <w:t>nxn</w:t>
+      </w:r>
+      <w:proofErr w:type="spellEnd"/>
+      <w:r>
+        <w:t xml:space="preserve"> image and </w:t>
+      </w:r>
+      <w:proofErr w:type="spellStart"/>
+      <w:r>
+        <w:t>kxk</w:t>
+      </w:r>
+      <w:proofErr w:type="spellEnd"/>
+      <w:r>
+        <w:t xml:space="preserve"> kernel </w:t>
+      </w:r>
+      <w:r>
+        <w:sym w:font="Wingdings" w:char="F0E0"/>
+      </w:r>
+      <w:r>
+        <w:t xml:space="preserve"> # of weights = n^2k^2 </w:t>
+      </w:r>
+    </w:p>
+  </w:comment>
+  <w:comment w:id="5" w:author="David Robson Mohler" w:date="2018-04-10T10:33:00Z" w:initials="DRM">
+    <w:p>
+      <w:pPr>
+        <w:pStyle w:val="CommentText"/>
+      </w:pPr>
+      <w:r>
+        <w:rPr>
+          <w:rStyle w:val="CommentReference"/>
+        </w:rPr>
+        <w:annotationRef/>
+      </w:r>
+      <w:r>
+        <w:t xml:space="preserve">Red </w:t>
+      </w:r>
+      <w:r>
+        <w:sym w:font="Wingdings" w:char="F0E0"/>
+      </w:r>
+      <w:r>
+        <w:t xml:space="preserve"> output of detection </w:t>
+      </w:r>
+    </w:p>
+    <w:p>
+      <w:pPr>
+        <w:pStyle w:val="CommentText"/>
+      </w:pPr>
+    </w:p>
+    <w:p>
+      <w:pPr>
+        <w:pStyle w:val="CommentText"/>
+      </w:pPr>
+      <w:r>
+        <w:t>Max pool: maximum of all pooled values</w:t>
+      </w:r>
+    </w:p>
+    <w:p>
+      <w:pPr>
+        <w:pStyle w:val="CommentText"/>
+      </w:pPr>
+    </w:p>
+    <w:p>
+      <w:pPr>
+        <w:pStyle w:val="CommentText"/>
+      </w:pPr>
+      <w:r>
+        <w:t xml:space="preserve">All examples done with a stride of </w:t>
+      </w:r>
+      <w:r>
+        <w:t>1</w:t>
+      </w:r>
+      <w:bookmarkStart w:id="6" w:name="_GoBack"/>
+      <w:bookmarkEnd w:id="6"/>
+    </w:p>
+    <w:p>
+      <w:pPr>
+        <w:pStyle w:val="CommentText"/>
+      </w:pPr>
+    </w:p>
+  </w:comment>
+</w:comments>
+</file>
+
+<file path=word/commentsExtended.xml><?xml version="1.0" encoding="utf-8"?>
+<w15:commentsEx xmlns:wpc="http://schemas.microsoft.com/office/word/2010/wordprocessingCanvas" xmlns:cx="http://schemas.microsoft.com/office/drawing/2014/chartex" xmlns:mc="http://schemas.openxmlformats.org/markup-compatibility/2006" xmlns:o="urn:schemas-microsoft-com:office:office" xmlns:r="http://schemas.openxmlformats.org/officeDocument/2006/relationships" xmlns:m="http://schemas.openxmlformats.org/officeDocument/2006/math" xmlns:v="urn:schemas-microsoft-com:vml" xmlns:wp14="http://schemas.microsoft.com/office/word/2010/wordprocessingDrawing" xmlns:wp="http://schemas.openxmlformats.org/drawingml/2006/wordprocessingDrawing" xmlns:w10="urn:schemas-microsoft-com:office:word" xmlns:w="http://schemas.openxmlformats.org/wordprocessingml/2006/main" xmlns:w14="http://schemas.microsoft.com/office/word/2010/wordml" xmlns:w15="http://schemas.microsoft.com/office/word/2012/wordml" xmlns:w16se="http://schemas.microsoft.com/office/word/2015/wordml/symex" xmlns:wpg="http://schemas.microsoft.com/office/word/2010/wordprocessingGroup" xmlns:wpi="http://schemas.microsoft.com/office/word/2010/wordprocessingInk" xmlns:wne="http://schemas.microsoft.com/office/word/2006/wordml" xmlns:wps="http://schemas.microsoft.com/office/word/2010/wordprocessingShape" mc:Ignorable="w14 w15 w16se wp14">
+  <w15:commentEx w15:paraId="47249753" w15:done="0"/>
+  <w15:commentEx w15:paraId="527BD544" w15:done="0"/>
+  <w15:commentEx w15:paraId="7C4E98EF" w15:done="0"/>
+  <w15:commentEx w15:paraId="6E4E129D" w15:done="0"/>
+  <w15:commentEx w15:paraId="710C1014" w15:done="0"/>
+  <w15:commentEx w15:paraId="2F802C07" w15:done="0"/>
+</w15:commentsEx>
+</file>
+
 <file path=word/numbering.xml><?xml version="1.0" encoding="utf-8"?>
-<w:numbering xmlns:wpc="http://schemas.microsoft.com/office/word/2010/wordprocessingCanvas" xmlns:mc="http://schemas.openxmlformats.org/markup-compatibility/2006" xmlns:o="urn:schemas-microsoft-com:office:office" xmlns:r="http://schemas.openxmlformats.org/officeDocument/2006/relationships" xmlns:m="http://schemas.openxmlformats.org/officeDocument/2006/math" xmlns:v="urn:schemas-microsoft-com:vml" xmlns:wp14="http://schemas.microsoft.com/office/word/2010/wordprocessingDrawing" xmlns:wp="http://schemas.openxmlformats.org/drawingml/2006/wordprocessingDrawing" xmlns:w10="urn:schemas-microsoft-com:office:word" xmlns:w="http://schemas.openxmlformats.org/wordprocessingml/2006/main" xmlns:w14="http://schemas.microsoft.com/office/word/2010/wordml" xmlns:w15="http://schemas.microsoft.com/office/word/2012/wordml" xmlns:wpg="http://schemas.microsoft.com/office/word/2010/wordprocessingGroup" xmlns:wpi="http://schemas.microsoft.com/office/word/2010/wordprocessingInk" xmlns:wne="http://schemas.microsoft.com/office/word/2006/wordml" xmlns:wps="http://schemas.microsoft.com/office/word/2010/wordprocessingShape" mc:Ignorable="w14 w15 wp14">
+<w:numbering xmlns:wpc="http://schemas.microsoft.com/office/word/2010/wordprocessingCanvas" xmlns:cx="http://schemas.microsoft.com/office/drawing/2014/chartex" xmlns:mc="http://schemas.openxmlformats.org/markup-compatibility/2006" xmlns:o="urn:schemas-microsoft-com:office:office" xmlns:r="http://schemas.openxmlformats.org/officeDocument/2006/relationships" xmlns:m="http://schemas.openxmlformats.org/officeDocument/2006/math" xmlns:v="urn:schemas-microsoft-com:vml" xmlns:wp14="http://schemas.microsoft.com/office/word/2010/wordprocessingDrawing" xmlns:wp="http://schemas.openxmlformats.org/drawingml/2006/wordprocessingDrawing" xmlns:w10="urn:schemas-microsoft-com:office:word" xmlns:w="http://schemas.openxmlformats.org/wordprocessingml/2006/main" xmlns:w14="http://schemas.microsoft.com/office/word/2010/wordml" xmlns:w15="http://schemas.microsoft.com/office/word/2012/wordml" xmlns:w16se="http://schemas.microsoft.com/office/word/2015/wordml/symex" xmlns:wpg="http://schemas.microsoft.com/office/word/2010/wordprocessingGroup" xmlns:wpi="http://schemas.microsoft.com/office/word/2010/wordprocessingInk" xmlns:wne="http://schemas.microsoft.com/office/word/2006/wordml" xmlns:wps="http://schemas.microsoft.com/office/word/2010/wordprocessingShape" mc:Ignorable="w14 w15 w16se wp14">
   <w:abstractNum w:abstractNumId="0" w15:restartNumberingAfterBreak="0">
-    <w:nsid w:val="7E7233CE"/>
+    <w:nsid w:val="3C861A7E"/>
     <w:multiLevelType w:val="hybridMultilevel"/>
-    <w:tmpl w:val="56789C2E"/>
+    <w:tmpl w:val="B85421DE"/>
     <w:lvl w:ilvl="0" w:tplc="04090001">
       <w:start w:val="1"/>
       <w:numFmt w:val="bullet"/>
       <w:lvlText w:val=""/>
       <w:lvlJc w:val="left"/>
       <w:pPr>
-        <w:ind w:left="720" w:hanging="360"/>
+        <w:ind w:left="757" w:hanging="360"/>
       </w:pPr>
       <w:rPr>
         <w:rFonts w:ascii="Symbol" w:hAnsi="Symbol" w:hint="default"/>
@@ -1245,7 +1727,7 @@
       <w:lvlText w:val="o"/>
       <w:lvlJc w:val="left"/>
       <w:pPr>
-        <w:ind w:left="1440" w:hanging="360"/>
+        <w:ind w:left="1477" w:hanging="360"/>
       </w:pPr>
       <w:rPr>
         <w:rFonts w:ascii="Courier New" w:hAnsi="Courier New" w:cs="Courier New" w:hint="default"/>
@@ -1257,7 +1739,7 @@
       <w:lvlText w:val=""/>
       <w:lvlJc w:val="left"/>
       <w:pPr>
-        <w:ind w:left="2160" w:hanging="360"/>
+        <w:ind w:left="2197" w:hanging="360"/>
       </w:pPr>
       <w:rPr>
         <w:rFonts w:ascii="Wingdings" w:hAnsi="Wingdings" w:hint="default"/>
@@ -1269,7 +1751,7 @@
       <w:lvlText w:val=""/>
       <w:lvlJc w:val="left"/>
       <w:pPr>
-        <w:ind w:left="2880" w:hanging="360"/>
+        <w:ind w:left="2917" w:hanging="360"/>
       </w:pPr>
       <w:rPr>
         <w:rFonts w:ascii="Symbol" w:hAnsi="Symbol" w:hint="default"/>
@@ -1281,7 +1763,7 @@
       <w:lvlText w:val="o"/>
       <w:lvlJc w:val="left"/>
       <w:pPr>
-        <w:ind w:left="3600" w:hanging="360"/>
+        <w:ind w:left="3637" w:hanging="360"/>
       </w:pPr>
       <w:rPr>
         <w:rFonts w:ascii="Courier New" w:hAnsi="Courier New" w:cs="Courier New" w:hint="default"/>
@@ -1293,7 +1775,7 @@
       <w:lvlText w:val=""/>
       <w:lvlJc w:val="left"/>
       <w:pPr>
-        <w:ind w:left="4320" w:hanging="360"/>
+        <w:ind w:left="4357" w:hanging="360"/>
       </w:pPr>
       <w:rPr>
         <w:rFonts w:ascii="Wingdings" w:hAnsi="Wingdings" w:hint="default"/>
@@ -1305,7 +1787,7 @@
       <w:lvlText w:val=""/>
       <w:lvlJc w:val="left"/>
       <w:pPr>
-        <w:ind w:left="5040" w:hanging="360"/>
+        <w:ind w:left="5077" w:hanging="360"/>
       </w:pPr>
       <w:rPr>
         <w:rFonts w:ascii="Symbol" w:hAnsi="Symbol" w:hint="default"/>
@@ -1317,7 +1799,7 @@
       <w:lvlText w:val="o"/>
       <w:lvlJc w:val="left"/>
       <w:pPr>
-        <w:ind w:left="5760" w:hanging="360"/>
+        <w:ind w:left="5797" w:hanging="360"/>
       </w:pPr>
       <w:rPr>
         <w:rFonts w:ascii="Courier New" w:hAnsi="Courier New" w:cs="Courier New" w:hint="default"/>
@@ -1329,6 +1811,232 @@
       <w:lvlText w:val=""/>
       <w:lvlJc w:val="left"/>
       <w:pPr>
+        <w:ind w:left="6517" w:hanging="360"/>
+      </w:pPr>
+      <w:rPr>
+        <w:rFonts w:ascii="Wingdings" w:hAnsi="Wingdings" w:hint="default"/>
+      </w:rPr>
+    </w:lvl>
+  </w:abstractNum>
+  <w:abstractNum w:abstractNumId="1" w15:restartNumberingAfterBreak="0">
+    <w:nsid w:val="70C20C92"/>
+    <w:multiLevelType w:val="hybridMultilevel"/>
+    <w:tmpl w:val="C8923DF0"/>
+    <w:lvl w:ilvl="0" w:tplc="04090001">
+      <w:start w:val="1"/>
+      <w:numFmt w:val="bullet"/>
+      <w:lvlText w:val=""/>
+      <w:lvlJc w:val="left"/>
+      <w:pPr>
+        <w:ind w:left="720" w:hanging="360"/>
+      </w:pPr>
+      <w:rPr>
+        <w:rFonts w:ascii="Symbol" w:hAnsi="Symbol" w:hint="default"/>
+      </w:rPr>
+    </w:lvl>
+    <w:lvl w:ilvl="1" w:tplc="04090003">
+      <w:start w:val="1"/>
+      <w:numFmt w:val="bullet"/>
+      <w:lvlText w:val="o"/>
+      <w:lvlJc w:val="left"/>
+      <w:pPr>
+        <w:ind w:left="1440" w:hanging="360"/>
+      </w:pPr>
+      <w:rPr>
+        <w:rFonts w:ascii="Courier New" w:hAnsi="Courier New" w:cs="Courier New" w:hint="default"/>
+      </w:rPr>
+    </w:lvl>
+    <w:lvl w:ilvl="2" w:tplc="04090005" w:tentative="1">
+      <w:start w:val="1"/>
+      <w:numFmt w:val="bullet"/>
+      <w:lvlText w:val=""/>
+      <w:lvlJc w:val="left"/>
+      <w:pPr>
+        <w:ind w:left="2160" w:hanging="360"/>
+      </w:pPr>
+      <w:rPr>
+        <w:rFonts w:ascii="Wingdings" w:hAnsi="Wingdings" w:hint="default"/>
+      </w:rPr>
+    </w:lvl>
+    <w:lvl w:ilvl="3" w:tplc="04090001" w:tentative="1">
+      <w:start w:val="1"/>
+      <w:numFmt w:val="bullet"/>
+      <w:lvlText w:val=""/>
+      <w:lvlJc w:val="left"/>
+      <w:pPr>
+        <w:ind w:left="2880" w:hanging="360"/>
+      </w:pPr>
+      <w:rPr>
+        <w:rFonts w:ascii="Symbol" w:hAnsi="Symbol" w:hint="default"/>
+      </w:rPr>
+    </w:lvl>
+    <w:lvl w:ilvl="4" w:tplc="04090003" w:tentative="1">
+      <w:start w:val="1"/>
+      <w:numFmt w:val="bullet"/>
+      <w:lvlText w:val="o"/>
+      <w:lvlJc w:val="left"/>
+      <w:pPr>
+        <w:ind w:left="3600" w:hanging="360"/>
+      </w:pPr>
+      <w:rPr>
+        <w:rFonts w:ascii="Courier New" w:hAnsi="Courier New" w:cs="Courier New" w:hint="default"/>
+      </w:rPr>
+    </w:lvl>
+    <w:lvl w:ilvl="5" w:tplc="04090005" w:tentative="1">
+      <w:start w:val="1"/>
+      <w:numFmt w:val="bullet"/>
+      <w:lvlText w:val=""/>
+      <w:lvlJc w:val="left"/>
+      <w:pPr>
+        <w:ind w:left="4320" w:hanging="360"/>
+      </w:pPr>
+      <w:rPr>
+        <w:rFonts w:ascii="Wingdings" w:hAnsi="Wingdings" w:hint="default"/>
+      </w:rPr>
+    </w:lvl>
+    <w:lvl w:ilvl="6" w:tplc="04090001" w:tentative="1">
+      <w:start w:val="1"/>
+      <w:numFmt w:val="bullet"/>
+      <w:lvlText w:val=""/>
+      <w:lvlJc w:val="left"/>
+      <w:pPr>
+        <w:ind w:left="5040" w:hanging="360"/>
+      </w:pPr>
+      <w:rPr>
+        <w:rFonts w:ascii="Symbol" w:hAnsi="Symbol" w:hint="default"/>
+      </w:rPr>
+    </w:lvl>
+    <w:lvl w:ilvl="7" w:tplc="04090003" w:tentative="1">
+      <w:start w:val="1"/>
+      <w:numFmt w:val="bullet"/>
+      <w:lvlText w:val="o"/>
+      <w:lvlJc w:val="left"/>
+      <w:pPr>
+        <w:ind w:left="5760" w:hanging="360"/>
+      </w:pPr>
+      <w:rPr>
+        <w:rFonts w:ascii="Courier New" w:hAnsi="Courier New" w:cs="Courier New" w:hint="default"/>
+      </w:rPr>
+    </w:lvl>
+    <w:lvl w:ilvl="8" w:tplc="04090005" w:tentative="1">
+      <w:start w:val="1"/>
+      <w:numFmt w:val="bullet"/>
+      <w:lvlText w:val=""/>
+      <w:lvlJc w:val="left"/>
+      <w:pPr>
+        <w:ind w:left="6480" w:hanging="360"/>
+      </w:pPr>
+      <w:rPr>
+        <w:rFonts w:ascii="Wingdings" w:hAnsi="Wingdings" w:hint="default"/>
+      </w:rPr>
+    </w:lvl>
+  </w:abstractNum>
+  <w:abstractNum w:abstractNumId="2" w15:restartNumberingAfterBreak="0">
+    <w:nsid w:val="7E7233CE"/>
+    <w:multiLevelType w:val="hybridMultilevel"/>
+    <w:tmpl w:val="56789C2E"/>
+    <w:lvl w:ilvl="0" w:tplc="04090001">
+      <w:start w:val="1"/>
+      <w:numFmt w:val="bullet"/>
+      <w:lvlText w:val=""/>
+      <w:lvlJc w:val="left"/>
+      <w:pPr>
+        <w:ind w:left="720" w:hanging="360"/>
+      </w:pPr>
+      <w:rPr>
+        <w:rFonts w:ascii="Symbol" w:hAnsi="Symbol" w:hint="default"/>
+      </w:rPr>
+    </w:lvl>
+    <w:lvl w:ilvl="1" w:tplc="04090003" w:tentative="1">
+      <w:start w:val="1"/>
+      <w:numFmt w:val="bullet"/>
+      <w:lvlText w:val="o"/>
+      <w:lvlJc w:val="left"/>
+      <w:pPr>
+        <w:ind w:left="1440" w:hanging="360"/>
+      </w:pPr>
+      <w:rPr>
+        <w:rFonts w:ascii="Courier New" w:hAnsi="Courier New" w:cs="Courier New" w:hint="default"/>
+      </w:rPr>
+    </w:lvl>
+    <w:lvl w:ilvl="2" w:tplc="04090005" w:tentative="1">
+      <w:start w:val="1"/>
+      <w:numFmt w:val="bullet"/>
+      <w:lvlText w:val=""/>
+      <w:lvlJc w:val="left"/>
+      <w:pPr>
+        <w:ind w:left="2160" w:hanging="360"/>
+      </w:pPr>
+      <w:rPr>
+        <w:rFonts w:ascii="Wingdings" w:hAnsi="Wingdings" w:hint="default"/>
+      </w:rPr>
+    </w:lvl>
+    <w:lvl w:ilvl="3" w:tplc="04090001" w:tentative="1">
+      <w:start w:val="1"/>
+      <w:numFmt w:val="bullet"/>
+      <w:lvlText w:val=""/>
+      <w:lvlJc w:val="left"/>
+      <w:pPr>
+        <w:ind w:left="2880" w:hanging="360"/>
+      </w:pPr>
+      <w:rPr>
+        <w:rFonts w:ascii="Symbol" w:hAnsi="Symbol" w:hint="default"/>
+      </w:rPr>
+    </w:lvl>
+    <w:lvl w:ilvl="4" w:tplc="04090003" w:tentative="1">
+      <w:start w:val="1"/>
+      <w:numFmt w:val="bullet"/>
+      <w:lvlText w:val="o"/>
+      <w:lvlJc w:val="left"/>
+      <w:pPr>
+        <w:ind w:left="3600" w:hanging="360"/>
+      </w:pPr>
+      <w:rPr>
+        <w:rFonts w:ascii="Courier New" w:hAnsi="Courier New" w:cs="Courier New" w:hint="default"/>
+      </w:rPr>
+    </w:lvl>
+    <w:lvl w:ilvl="5" w:tplc="04090005" w:tentative="1">
+      <w:start w:val="1"/>
+      <w:numFmt w:val="bullet"/>
+      <w:lvlText w:val=""/>
+      <w:lvlJc w:val="left"/>
+      <w:pPr>
+        <w:ind w:left="4320" w:hanging="360"/>
+      </w:pPr>
+      <w:rPr>
+        <w:rFonts w:ascii="Wingdings" w:hAnsi="Wingdings" w:hint="default"/>
+      </w:rPr>
+    </w:lvl>
+    <w:lvl w:ilvl="6" w:tplc="04090001" w:tentative="1">
+      <w:start w:val="1"/>
+      <w:numFmt w:val="bullet"/>
+      <w:lvlText w:val=""/>
+      <w:lvlJc w:val="left"/>
+      <w:pPr>
+        <w:ind w:left="5040" w:hanging="360"/>
+      </w:pPr>
+      <w:rPr>
+        <w:rFonts w:ascii="Symbol" w:hAnsi="Symbol" w:hint="default"/>
+      </w:rPr>
+    </w:lvl>
+    <w:lvl w:ilvl="7" w:tplc="04090003" w:tentative="1">
+      <w:start w:val="1"/>
+      <w:numFmt w:val="bullet"/>
+      <w:lvlText w:val="o"/>
+      <w:lvlJc w:val="left"/>
+      <w:pPr>
+        <w:ind w:left="5760" w:hanging="360"/>
+      </w:pPr>
+      <w:rPr>
+        <w:rFonts w:ascii="Courier New" w:hAnsi="Courier New" w:cs="Courier New" w:hint="default"/>
+      </w:rPr>
+    </w:lvl>
+    <w:lvl w:ilvl="8" w:tplc="04090005" w:tentative="1">
+      <w:start w:val="1"/>
+      <w:numFmt w:val="bullet"/>
+      <w:lvlText w:val=""/>
+      <w:lvlJc w:val="left"/>
+      <w:pPr>
         <w:ind w:left="6480" w:hanging="360"/>
       </w:pPr>
       <w:rPr>
@@ -1337,13 +2045,27 @@
     </w:lvl>
   </w:abstractNum>
   <w:num w:numId="1">
+    <w:abstractNumId w:val="2"/>
+  </w:num>
+  <w:num w:numId="2">
+    <w:abstractNumId w:val="1"/>
+  </w:num>
+  <w:num w:numId="3">
     <w:abstractNumId w:val="0"/>
   </w:num>
 </w:numbering>
 </file>
 
+<file path=word/people.xml><?xml version="1.0" encoding="utf-8"?>
+<w15:people xmlns:wpc="http://schemas.microsoft.com/office/word/2010/wordprocessingCanvas" xmlns:cx="http://schemas.microsoft.com/office/drawing/2014/chartex" xmlns:mc="http://schemas.openxmlformats.org/markup-compatibility/2006" xmlns:o="urn:schemas-microsoft-com:office:office" xmlns:r="http://schemas.openxmlformats.org/officeDocument/2006/relationships" xmlns:m="http://schemas.openxmlformats.org/officeDocument/2006/math" xmlns:v="urn:schemas-microsoft-com:vml" xmlns:wp14="http://schemas.microsoft.com/office/word/2010/wordprocessingDrawing" xmlns:wp="http://schemas.openxmlformats.org/drawingml/2006/wordprocessingDrawing" xmlns:w10="urn:schemas-microsoft-com:office:word" xmlns:w="http://schemas.openxmlformats.org/wordprocessingml/2006/main" xmlns:w14="http://schemas.microsoft.com/office/word/2010/wordml" xmlns:w15="http://schemas.microsoft.com/office/word/2012/wordml" xmlns:w16se="http://schemas.microsoft.com/office/word/2015/wordml/symex" xmlns:wpg="http://schemas.microsoft.com/office/word/2010/wordprocessingGroup" xmlns:wpi="http://schemas.microsoft.com/office/word/2010/wordprocessingInk" xmlns:wne="http://schemas.microsoft.com/office/word/2006/wordml" xmlns:wps="http://schemas.microsoft.com/office/word/2010/wordprocessingShape" mc:Ignorable="w14 w15 w16se wp14">
+  <w15:person w15:author="David Robson Mohler">
+    <w15:presenceInfo w15:providerId="AD" w15:userId="S-1-5-21-358987-74476631-505227178-235842"/>
+  </w15:person>
+</w15:people>
+</file>
+
 <file path=word/styles.xml><?xml version="1.0" encoding="utf-8"?>
-<w:styles xmlns:mc="http://schemas.openxmlformats.org/markup-compatibility/2006" xmlns:r="http://schemas.openxmlformats.org/officeDocument/2006/relationships" xmlns:w="http://schemas.openxmlformats.org/wordprocessingml/2006/main" xmlns:w14="http://schemas.microsoft.com/office/word/2010/wordml" xmlns:w15="http://schemas.microsoft.com/office/word/2012/wordml" mc:Ignorable="w14 w15">
+<w:styles xmlns:mc="http://schemas.openxmlformats.org/markup-compatibility/2006" xmlns:r="http://schemas.openxmlformats.org/officeDocument/2006/relationships" xmlns:w="http://schemas.openxmlformats.org/wordprocessingml/2006/main" xmlns:w14="http://schemas.microsoft.com/office/word/2010/wordml" xmlns:w15="http://schemas.microsoft.com/office/word/2012/wordml" xmlns:w16se="http://schemas.microsoft.com/office/word/2015/wordml/symex" mc:Ignorable="w14 w15 w16se">
   <w:docDefaults>
     <w:rPrDefault>
       <w:rPr>
@@ -1784,6 +2506,104 @@
       <w:color w:val="808080"/>
     </w:rPr>
   </w:style>
+  <w:style w:type="character" w:styleId="CommentReference">
+    <w:name w:val="annotation reference"/>
+    <w:basedOn w:val="DefaultParagraphFont"/>
+    <w:uiPriority w:val="99"/>
+    <w:semiHidden/>
+    <w:unhideWhenUsed/>
+    <w:rsid w:val="009D1793"/>
+    <w:rPr>
+      <w:sz w:val="16"/>
+      <w:szCs w:val="16"/>
+    </w:rPr>
+  </w:style>
+  <w:style w:type="paragraph" w:styleId="CommentText">
+    <w:name w:val="annotation text"/>
+    <w:basedOn w:val="Normal"/>
+    <w:link w:val="CommentTextChar"/>
+    <w:uiPriority w:val="99"/>
+    <w:semiHidden/>
+    <w:unhideWhenUsed/>
+    <w:rsid w:val="009D1793"/>
+    <w:pPr>
+      <w:spacing w:line="240" w:lineRule="auto"/>
+    </w:pPr>
+    <w:rPr>
+      <w:sz w:val="20"/>
+      <w:szCs w:val="20"/>
+    </w:rPr>
+  </w:style>
+  <w:style w:type="character" w:customStyle="1" w:styleId="CommentTextChar">
+    <w:name w:val="Comment Text Char"/>
+    <w:basedOn w:val="DefaultParagraphFont"/>
+    <w:link w:val="CommentText"/>
+    <w:uiPriority w:val="99"/>
+    <w:semiHidden/>
+    <w:rsid w:val="009D1793"/>
+    <w:rPr>
+      <w:sz w:val="20"/>
+      <w:szCs w:val="20"/>
+    </w:rPr>
+  </w:style>
+  <w:style w:type="paragraph" w:styleId="CommentSubject">
+    <w:name w:val="annotation subject"/>
+    <w:basedOn w:val="CommentText"/>
+    <w:next w:val="CommentText"/>
+    <w:link w:val="CommentSubjectChar"/>
+    <w:uiPriority w:val="99"/>
+    <w:semiHidden/>
+    <w:unhideWhenUsed/>
+    <w:rsid w:val="009D1793"/>
+    <w:rPr>
+      <w:b/>
+      <w:bCs/>
+    </w:rPr>
+  </w:style>
+  <w:style w:type="character" w:customStyle="1" w:styleId="CommentSubjectChar">
+    <w:name w:val="Comment Subject Char"/>
+    <w:basedOn w:val="CommentTextChar"/>
+    <w:link w:val="CommentSubject"/>
+    <w:uiPriority w:val="99"/>
+    <w:semiHidden/>
+    <w:rsid w:val="009D1793"/>
+    <w:rPr>
+      <w:b/>
+      <w:bCs/>
+      <w:sz w:val="20"/>
+      <w:szCs w:val="20"/>
+    </w:rPr>
+  </w:style>
+  <w:style w:type="paragraph" w:styleId="BalloonText">
+    <w:name w:val="Balloon Text"/>
+    <w:basedOn w:val="Normal"/>
+    <w:link w:val="BalloonTextChar"/>
+    <w:uiPriority w:val="99"/>
+    <w:semiHidden/>
+    <w:unhideWhenUsed/>
+    <w:rsid w:val="009D1793"/>
+    <w:pPr>
+      <w:spacing w:after="0" w:line="240" w:lineRule="auto"/>
+    </w:pPr>
+    <w:rPr>
+      <w:rFonts w:ascii="Segoe UI" w:hAnsi="Segoe UI" w:cs="Segoe UI"/>
+      <w:sz w:val="18"/>
+      <w:szCs w:val="18"/>
+    </w:rPr>
+  </w:style>
+  <w:style w:type="character" w:customStyle="1" w:styleId="BalloonTextChar">
+    <w:name w:val="Balloon Text Char"/>
+    <w:basedOn w:val="DefaultParagraphFont"/>
+    <w:link w:val="BalloonText"/>
+    <w:uiPriority w:val="99"/>
+    <w:semiHidden/>
+    <w:rsid w:val="009D1793"/>
+    <w:rPr>
+      <w:rFonts w:ascii="Segoe UI" w:hAnsi="Segoe UI" w:cs="Segoe UI"/>
+      <w:sz w:val="18"/>
+      <w:szCs w:val="18"/>
+    </w:rPr>
+  </w:style>
 </w:styles>
 </file>
 

</xml_diff>